<commit_message>
JS com Guanabara ok for today
</commit_message>
<xml_diff>
--- a/JAVASCRIPT.docx
+++ b/JAVASCRIPT.docx
@@ -4,6 +4,7 @@
   <w:body>
     <w:p>
       <w:pPr>
+        <w:spacing w:line="360" w:lineRule="auto"/>
         <w:rPr>
           <w:b/>
           <w:bCs/>
@@ -18,23 +19,286 @@
           <w:bCs/>
           <w:sz w:val="30"/>
           <w:szCs w:val="30"/>
-          <w:lang w:val="pt-BR"/>
-        </w:rPr>
-        <w:t>JAVASCRIPT – CURSO EM VÍDEO – GUSTAVO GUANABARA</w:t>
-      </w:r>
-    </w:p>
-    <w:p>
-      <w:pPr>
-        <w:rPr>
-          <w:lang w:val="pt-BR"/>
-        </w:rPr>
-      </w:pPr>
-    </w:p>
-    <w:p>
-      <w:pPr>
-        <w:rPr>
-          <w:lang w:val="pt-BR"/>
-        </w:rPr>
+          <w:u w:val="single"/>
+          <w:lang w:val="pt-BR"/>
+        </w:rPr>
+        <w:t>JAVASCRIPT</w:t>
+      </w:r>
+      <w:r>
+        <w:rPr>
+          <w:b/>
+          <w:bCs/>
+          <w:sz w:val="30"/>
+          <w:szCs w:val="30"/>
+          <w:lang w:val="pt-BR"/>
+        </w:rPr>
+        <w:t xml:space="preserve"> – CURSO EM VÍDEO – GUSTAVO GUANABARA</w:t>
+      </w:r>
+    </w:p>
+    <w:p>
+      <w:pPr>
+        <w:spacing w:line="360" w:lineRule="auto"/>
+        <w:rPr>
+          <w:lang w:val="pt-BR"/>
+        </w:rPr>
+      </w:pPr>
+    </w:p>
+    <w:p>
+      <w:pPr>
+        <w:spacing w:line="360" w:lineRule="auto"/>
+        <w:jc w:val="center"/>
+        <w:rPr>
+          <w:b/>
+          <w:bCs/>
+          <w:u w:val="single"/>
+          <w:lang w:val="pt-BR"/>
+        </w:rPr>
+      </w:pPr>
+      <w:r>
+        <w:rPr>
+          <w:b/>
+          <w:bCs/>
+          <w:u w:val="single"/>
+          <w:lang w:val="pt-BR"/>
+        </w:rPr>
+        <w:t>OS TRÊS TIPOS PRIMITIVOS PRIMORDIAIS</w:t>
+      </w:r>
+    </w:p>
+    <w:p>
+      <w:pPr>
+        <w:spacing w:line="360" w:lineRule="auto"/>
+        <w:rPr>
+          <w:lang w:val="pt-BR"/>
+        </w:rPr>
+      </w:pPr>
+    </w:p>
+    <w:p>
+      <w:pPr>
+        <w:rPr>
+          <w:lang w:val="pt-BR"/>
+        </w:rPr>
+      </w:pPr>
+      <w:proofErr w:type="spellStart"/>
+      <w:r>
+        <w:rPr>
+          <w:b/>
+          <w:bCs/>
+          <w:sz w:val="28"/>
+          <w:szCs w:val="28"/>
+          <w:lang w:val="pt-BR"/>
+        </w:rPr>
+        <w:t>number</w:t>
+      </w:r>
+      <w:proofErr w:type="spellEnd"/>
+      <w:r>
+        <w:rPr>
+          <w:lang w:val="pt-BR"/>
+        </w:rPr>
+        <w:t xml:space="preserve"> – 5 18 -12 0.5 -15.9 3.14 8.0</w:t>
+      </w:r>
+    </w:p>
+    <w:p>
+      <w:pPr>
+        <w:rPr>
+          <w:b/>
+          <w:bCs/>
+          <w:lang w:val="pt-BR"/>
+        </w:rPr>
+      </w:pPr>
+      <w:r>
+        <w:rPr>
+          <w:lang w:val="pt-BR"/>
+        </w:rPr>
+        <w:t xml:space="preserve">        </w:t>
+      </w:r>
+      <w:proofErr w:type="spellStart"/>
+      <w:r>
+        <w:rPr>
+          <w:b/>
+          <w:bCs/>
+          <w:lang w:val="pt-BR"/>
+        </w:rPr>
+        <w:t>Infinity</w:t>
+      </w:r>
+      <w:proofErr w:type="spellEnd"/>
+    </w:p>
+    <w:p>
+      <w:pPr>
+        <w:rPr>
+          <w:b/>
+          <w:bCs/>
+          <w:lang w:val="pt-BR"/>
+        </w:rPr>
+      </w:pPr>
+      <w:r>
+        <w:rPr>
+          <w:b/>
+          <w:bCs/>
+          <w:lang w:val="pt-BR"/>
+        </w:rPr>
+        <w:t xml:space="preserve">        </w:t>
+      </w:r>
+      <w:proofErr w:type="spellStart"/>
+      <w:r>
+        <w:rPr>
+          <w:b/>
+          <w:bCs/>
+          <w:lang w:val="pt-BR"/>
+        </w:rPr>
+        <w:t>NaN</w:t>
+      </w:r>
+      <w:proofErr w:type="spellEnd"/>
+    </w:p>
+    <w:p>
+      <w:pPr>
+        <w:spacing w:line="360" w:lineRule="auto"/>
+        <w:rPr>
+          <w:b/>
+          <w:bCs/>
+          <w:sz w:val="28"/>
+          <w:szCs w:val="28"/>
+          <w:lang w:val="pt-BR"/>
+        </w:rPr>
+      </w:pPr>
+    </w:p>
+    <w:p>
+      <w:pPr>
+        <w:spacing w:line="360" w:lineRule="auto"/>
+        <w:rPr>
+          <w:lang w:val="pt-BR"/>
+        </w:rPr>
+      </w:pPr>
+      <w:proofErr w:type="spellStart"/>
+      <w:r>
+        <w:rPr>
+          <w:b/>
+          <w:bCs/>
+          <w:sz w:val="28"/>
+          <w:szCs w:val="28"/>
+          <w:lang w:val="pt-BR"/>
+        </w:rPr>
+        <w:t>boolean</w:t>
+      </w:r>
+      <w:proofErr w:type="spellEnd"/>
+      <w:r>
+        <w:rPr>
+          <w:lang w:val="pt-BR"/>
+        </w:rPr>
+        <w:t xml:space="preserve"> – </w:t>
+      </w:r>
+      <w:proofErr w:type="spellStart"/>
+      <w:r>
+        <w:rPr>
+          <w:lang w:val="pt-BR"/>
+        </w:rPr>
+        <w:t>true</w:t>
+      </w:r>
+      <w:proofErr w:type="spellEnd"/>
+      <w:r>
+        <w:rPr>
+          <w:lang w:val="pt-BR"/>
+        </w:rPr>
+        <w:t xml:space="preserve"> false</w:t>
+      </w:r>
+    </w:p>
+    <w:p>
+      <w:pPr>
+        <w:spacing w:line="360" w:lineRule="auto"/>
+        <w:rPr>
+          <w:lang w:val="pt-BR"/>
+        </w:rPr>
+      </w:pPr>
+    </w:p>
+    <w:p>
+      <w:pPr>
+        <w:spacing w:line="360" w:lineRule="auto"/>
+        <w:rPr>
+          <w:lang w:val="pt-BR"/>
+        </w:rPr>
+      </w:pPr>
+      <w:proofErr w:type="spellStart"/>
+      <w:r>
+        <w:rPr>
+          <w:b/>
+          <w:bCs/>
+          <w:sz w:val="28"/>
+          <w:szCs w:val="28"/>
+          <w:lang w:val="pt-BR"/>
+        </w:rPr>
+        <w:t>string</w:t>
+      </w:r>
+      <w:proofErr w:type="spellEnd"/>
+      <w:r>
+        <w:rPr>
+          <w:lang w:val="pt-BR"/>
+        </w:rPr>
+        <w:t xml:space="preserve"> – “Palavra” ‘palavra’ `</w:t>
+      </w:r>
+      <w:proofErr w:type="spellStart"/>
+      <w:r>
+        <w:rPr>
+          <w:lang w:val="pt-BR"/>
+        </w:rPr>
+        <w:t>outraPalavra</w:t>
+      </w:r>
+      <w:proofErr w:type="spellEnd"/>
+      <w:r>
+        <w:rPr>
+          <w:lang w:val="pt-BR"/>
+        </w:rPr>
+        <w:t>`</w:t>
+      </w:r>
+    </w:p>
+    <w:p>
+      <w:pPr>
+        <w:spacing w:line="360" w:lineRule="auto"/>
+        <w:rPr>
+          <w:lang w:val="pt-BR"/>
+        </w:rPr>
+      </w:pPr>
+    </w:p>
+    <w:p>
+      <w:pPr>
+        <w:spacing w:line="360" w:lineRule="auto"/>
+      </w:pPr>
+      <w:r>
+        <w:t>Outros: null – undefined – object – Array</w:t>
+      </w:r>
+      <w:r>
+        <w:t xml:space="preserve"> </w:t>
+      </w:r>
+      <w:r>
+        <w:t xml:space="preserve">– function </w:t>
+      </w:r>
+    </w:p>
+    <w:p>
+      <w:pPr>
+        <w:spacing w:line="360" w:lineRule="auto"/>
+      </w:pPr>
+    </w:p>
+    <w:p>
+      <w:pPr>
+        <w:spacing w:line="360" w:lineRule="auto"/>
+      </w:pPr>
+    </w:p>
+    <w:p>
+      <w:pPr>
+        <w:spacing w:line="360" w:lineRule="auto"/>
+      </w:pPr>
+    </w:p>
+    <w:p>
+      <w:pPr>
+        <w:spacing w:line="360" w:lineRule="auto"/>
+      </w:pPr>
+    </w:p>
+    <w:p>
+      <w:pPr>
+        <w:spacing w:line="360" w:lineRule="auto"/>
+      </w:pPr>
+    </w:p>
+    <w:p>
+      <w:pPr>
+        <w:spacing w:line="360" w:lineRule="auto"/>
       </w:pPr>
     </w:p>
     <w:sectPr>

</xml_diff>

<commit_message>
Enough for today! JS
</commit_message>
<xml_diff>
--- a/JAVASCRIPT.docx
+++ b/JAVASCRIPT.docx
@@ -1711,6 +1711,254 @@
         </w:rPr>
         <w:t xml:space="preserve"> Model</w:t>
       </w:r>
+    </w:p>
+    <w:p>
+      <w:pPr>
+        <w:spacing w:line="276" w:lineRule="auto"/>
+        <w:rPr>
+          <w:lang w:val="pt-BR"/>
+        </w:rPr>
+      </w:pPr>
+    </w:p>
+    <w:p>
+      <w:pPr>
+        <w:spacing w:line="276" w:lineRule="auto"/>
+        <w:rPr>
+          <w:lang w:val="pt-BR"/>
+        </w:rPr>
+      </w:pPr>
+      <w:r>
+        <w:rPr>
+          <w:lang w:val="pt-BR"/>
+        </w:rPr>
+        <w:t>Árvore DOM</w:t>
+      </w:r>
+    </w:p>
+    <w:p>
+      <w:pPr>
+        <w:spacing w:line="276" w:lineRule="auto"/>
+        <w:rPr>
+          <w:lang w:val="pt-BR"/>
+        </w:rPr>
+      </w:pPr>
+    </w:p>
+    <w:p>
+      <w:pPr>
+        <w:spacing w:line="276" w:lineRule="auto"/>
+        <w:rPr>
+          <w:lang w:val="pt-BR"/>
+        </w:rPr>
+      </w:pPr>
+      <w:proofErr w:type="spellStart"/>
+      <w:r>
+        <w:rPr>
+          <w:sz w:val="30"/>
+          <w:szCs w:val="30"/>
+          <w:lang w:val="pt-BR"/>
+        </w:rPr>
+        <w:t>window</w:t>
+      </w:r>
+      <w:proofErr w:type="spellEnd"/>
+      <w:r>
+        <w:rPr>
+          <w:lang w:val="pt-BR"/>
+        </w:rPr>
+        <w:t xml:space="preserve"> </w:t>
+      </w:r>
+    </w:p>
+    <w:p>
+      <w:pPr>
+        <w:spacing w:line="276" w:lineRule="auto"/>
+        <w:rPr>
+          <w:lang w:val="pt-BR"/>
+        </w:rPr>
+      </w:pPr>
+      <w:r>
+        <w:rPr>
+          <w:lang w:val="pt-BR"/>
+        </w:rPr>
+        <w:t xml:space="preserve">– </w:t>
+      </w:r>
+      <w:proofErr w:type="spellStart"/>
+      <w:proofErr w:type="gramStart"/>
+      <w:r>
+        <w:rPr>
+          <w:lang w:val="pt-BR"/>
+        </w:rPr>
+        <w:t>location</w:t>
+      </w:r>
+      <w:proofErr w:type="spellEnd"/>
+      <w:proofErr w:type="gramEnd"/>
+      <w:r>
+        <w:rPr>
+          <w:lang w:val="pt-BR"/>
+        </w:rPr>
+        <w:t xml:space="preserve"> </w:t>
+      </w:r>
+    </w:p>
+    <w:p>
+      <w:pPr>
+        <w:spacing w:line="276" w:lineRule="auto"/>
+        <w:rPr>
+          <w:lang w:val="pt-BR"/>
+        </w:rPr>
+      </w:pPr>
+      <w:r>
+        <w:rPr>
+          <w:lang w:val="pt-BR"/>
+        </w:rPr>
+        <w:t xml:space="preserve">– </w:t>
+      </w:r>
+      <w:proofErr w:type="spellStart"/>
+      <w:proofErr w:type="gramStart"/>
+      <w:r>
+        <w:rPr>
+          <w:lang w:val="pt-BR"/>
+        </w:rPr>
+        <w:t>document</w:t>
+      </w:r>
+      <w:proofErr w:type="spellEnd"/>
+      <w:proofErr w:type="gramEnd"/>
+      <w:r>
+        <w:rPr>
+          <w:lang w:val="pt-BR"/>
+        </w:rPr>
+        <w:t xml:space="preserve"> – </w:t>
+      </w:r>
+      <w:proofErr w:type="spellStart"/>
+      <w:r>
+        <w:rPr>
+          <w:lang w:val="pt-BR"/>
+        </w:rPr>
+        <w:t>head</w:t>
+      </w:r>
+      <w:proofErr w:type="spellEnd"/>
+      <w:r>
+        <w:rPr>
+          <w:lang w:val="pt-BR"/>
+        </w:rPr>
+        <w:t xml:space="preserve"> – body </w:t>
+      </w:r>
+    </w:p>
+    <w:p>
+      <w:pPr>
+        <w:spacing w:line="276" w:lineRule="auto"/>
+        <w:rPr>
+          <w:lang w:val="pt-BR"/>
+        </w:rPr>
+      </w:pPr>
+      <w:r>
+        <w:rPr>
+          <w:lang w:val="pt-BR"/>
+        </w:rPr>
+        <w:t xml:space="preserve">– </w:t>
+      </w:r>
+      <w:proofErr w:type="spellStart"/>
+      <w:proofErr w:type="gramStart"/>
+      <w:r>
+        <w:rPr>
+          <w:lang w:val="pt-BR"/>
+        </w:rPr>
+        <w:t>history</w:t>
+      </w:r>
+      <w:proofErr w:type="spellEnd"/>
+      <w:proofErr w:type="gramEnd"/>
+    </w:p>
+    <w:p>
+      <w:pPr>
+        <w:spacing w:line="276" w:lineRule="auto"/>
+        <w:rPr>
+          <w:lang w:val="pt-BR"/>
+        </w:rPr>
+      </w:pPr>
+    </w:p>
+    <w:p>
+      <w:pPr>
+        <w:spacing w:line="276" w:lineRule="auto"/>
+        <w:jc w:val="center"/>
+        <w:rPr>
+          <w:lang w:val="pt-BR"/>
+        </w:rPr>
+      </w:pPr>
+      <w:r>
+        <w:rPr>
+          <w:noProof/>
+          <w:lang w:val="pt-BR"/>
+        </w:rPr>
+        <w:drawing>
+          <wp:inline distT="0" distB="0" distL="0" distR="0" wp14:anchorId="3A66DA34" wp14:editId="4B6CAE4D">
+            <wp:extent cx="2202533" cy="3637831"/>
+            <wp:effectExtent l="0" t="0" r="7620" b="1270"/>
+            <wp:docPr id="1" name="Picture 1" descr="Diagram&#10;&#10;Description automatically generated"/>
+            <wp:cNvGraphicFramePr>
+              <a:graphicFrameLocks xmlns:a="http://schemas.openxmlformats.org/drawingml/2006/main" noChangeAspect="1"/>
+            </wp:cNvGraphicFramePr>
+            <a:graphic xmlns:a="http://schemas.openxmlformats.org/drawingml/2006/main">
+              <a:graphicData uri="http://schemas.openxmlformats.org/drawingml/2006/picture">
+                <pic:pic xmlns:pic="http://schemas.openxmlformats.org/drawingml/2006/picture">
+                  <pic:nvPicPr>
+                    <pic:cNvPr id="1" name="Picture 1" descr="Diagram&#10;&#10;Description automatically generated"/>
+                    <pic:cNvPicPr/>
+                  </pic:nvPicPr>
+                  <pic:blipFill>
+                    <a:blip r:embed="rId5" cstate="print">
+                      <a:extLst>
+                        <a:ext uri="{28A0092B-C50C-407E-A947-70E740481C1C}">
+                          <a14:useLocalDpi xmlns:a14="http://schemas.microsoft.com/office/drawing/2010/main" val="0"/>
+                        </a:ext>
+                      </a:extLst>
+                    </a:blip>
+                    <a:stretch>
+                      <a:fillRect/>
+                    </a:stretch>
+                  </pic:blipFill>
+                  <pic:spPr>
+                    <a:xfrm>
+                      <a:off x="0" y="0"/>
+                      <a:ext cx="2238629" cy="3697449"/>
+                    </a:xfrm>
+                    <a:prstGeom prst="rect">
+                      <a:avLst/>
+                    </a:prstGeom>
+                  </pic:spPr>
+                </pic:pic>
+              </a:graphicData>
+            </a:graphic>
+          </wp:inline>
+        </w:drawing>
+      </w:r>
+    </w:p>
+    <w:p>
+      <w:pPr>
+        <w:spacing w:line="276" w:lineRule="auto"/>
+        <w:rPr>
+          <w:lang w:val="pt-BR"/>
+        </w:rPr>
+      </w:pPr>
+    </w:p>
+    <w:p>
+      <w:pPr>
+        <w:spacing w:line="276" w:lineRule="auto"/>
+        <w:rPr>
+          <w:lang w:val="pt-BR"/>
+        </w:rPr>
+      </w:pPr>
+    </w:p>
+    <w:p>
+      <w:pPr>
+        <w:spacing w:line="276" w:lineRule="auto"/>
+        <w:rPr>
+          <w:lang w:val="pt-BR"/>
+        </w:rPr>
+      </w:pPr>
+    </w:p>
+    <w:p>
+      <w:pPr>
+        <w:spacing w:line="276" w:lineRule="auto"/>
+        <w:rPr>
+          <w:lang w:val="pt-BR"/>
+        </w:rPr>
+      </w:pPr>
     </w:p>
     <w:p>
       <w:pPr>

</xml_diff>